<commit_message>
Detailed highlevel architecture of the application with working pictures for reference.
</commit_message>
<xml_diff>
--- a/Detailed_documentation_of_the_working_application.docx
+++ b/Detailed_documentation_of_the_working_application.docx
@@ -768,12 +768,12 @@
               <wp:inline distB="114300" distT="114300" distL="114300" distR="114300">
                 <wp:extent cx="5976938" cy="3436252"/>
                 <wp:effectExtent b="0" l="0" r="0" t="0"/>
-                <wp:docPr id="1" name="image4.png"/>
+                <wp:docPr id="1" name="image6.png"/>
                 <a:graphic>
                   <a:graphicData uri="http://schemas.openxmlformats.org/drawingml/2006/picture">
                     <pic:pic>
                       <pic:nvPicPr>
-                        <pic:cNvPr id="0" name="image4.png"/>
+                        <pic:cNvPr id="0" name="image6.png"/>
                         <pic:cNvPicPr preferRelativeResize="0"/>
                       </pic:nvPicPr>
                       <pic:blipFill>
@@ -8689,6 +8689,22 @@
       </w:pPr>
       <w:r>
         <w:rPr>
+          <w:rtl w:val="0"/>
+        </w:rPr>
+      </w:r>
+    </w:p>
+    <w:p>
+      <w:pPr>
+        <w:spacing w:after="240" w:before="240" w:lineRule="auto"/>
+        <w:rPr>
+          <w:rFonts w:ascii="Times New Roman" w:cs="Times New Roman" w:eastAsia="Times New Roman" w:hAnsi="Times New Roman"/>
+          <w:b w:val="1"/>
+          <w:sz w:val="20"/>
+          <w:szCs w:val="20"/>
+        </w:rPr>
+      </w:pPr>
+      <w:r>
+        <w:rPr>
           <w:rFonts w:ascii="Times New Roman" w:cs="Times New Roman" w:eastAsia="Times New Roman" w:hAnsi="Times New Roman"/>
           <w:b w:val="1"/>
           <w:sz w:val="20"/>
@@ -8698,12 +8714,12 @@
           <wp:inline distB="114300" distT="114300" distL="114300" distR="114300">
             <wp:extent cx="5731200" cy="3225800"/>
             <wp:effectExtent b="0" l="0" r="0" t="0"/>
-            <wp:docPr id="3" name="image2.png"/>
+            <wp:docPr id="5" name="image4.png"/>
             <a:graphic>
               <a:graphicData uri="http://schemas.openxmlformats.org/drawingml/2006/picture">
                 <pic:pic>
                   <pic:nvPicPr>
-                    <pic:cNvPr id="0" name="image2.png"/>
+                    <pic:cNvPr id="0" name="image4.png"/>
                     <pic:cNvPicPr preferRelativeResize="0"/>
                   </pic:nvPicPr>
                   <pic:blipFill>
@@ -8729,70 +8745,6 @@
       </w:r>
       <w:r>
         <w:rPr>
-          <w:rtl w:val="0"/>
-        </w:rPr>
-      </w:r>
-    </w:p>
-    <w:p>
-      <w:pPr>
-        <w:spacing w:after="240" w:before="240" w:lineRule="auto"/>
-        <w:rPr>
-          <w:rFonts w:ascii="Times New Roman" w:cs="Times New Roman" w:eastAsia="Times New Roman" w:hAnsi="Times New Roman"/>
-          <w:b w:val="1"/>
-          <w:sz w:val="20"/>
-          <w:szCs w:val="20"/>
-        </w:rPr>
-      </w:pPr>
-      <w:r>
-        <w:rPr>
-          <w:rtl w:val="0"/>
-        </w:rPr>
-      </w:r>
-    </w:p>
-    <w:p>
-      <w:pPr>
-        <w:spacing w:after="240" w:before="240" w:lineRule="auto"/>
-        <w:rPr>
-          <w:rFonts w:ascii="Times New Roman" w:cs="Times New Roman" w:eastAsia="Times New Roman" w:hAnsi="Times New Roman"/>
-          <w:b w:val="1"/>
-          <w:sz w:val="20"/>
-          <w:szCs w:val="20"/>
-        </w:rPr>
-      </w:pPr>
-      <w:r>
-        <w:rPr>
-          <w:rtl w:val="0"/>
-        </w:rPr>
-      </w:r>
-    </w:p>
-    <w:p>
-      <w:pPr>
-        <w:spacing w:after="240" w:before="240" w:lineRule="auto"/>
-        <w:rPr>
-          <w:rFonts w:ascii="Times New Roman" w:cs="Times New Roman" w:eastAsia="Times New Roman" w:hAnsi="Times New Roman"/>
-          <w:b w:val="1"/>
-          <w:sz w:val="20"/>
-          <w:szCs w:val="20"/>
-        </w:rPr>
-      </w:pPr>
-      <w:r>
-        <w:rPr>
-          <w:rtl w:val="0"/>
-        </w:rPr>
-      </w:r>
-    </w:p>
-    <w:p>
-      <w:pPr>
-        <w:spacing w:after="240" w:before="240" w:lineRule="auto"/>
-        <w:rPr>
-          <w:rFonts w:ascii="Times New Roman" w:cs="Times New Roman" w:eastAsia="Times New Roman" w:hAnsi="Times New Roman"/>
-          <w:b w:val="1"/>
-          <w:sz w:val="20"/>
-          <w:szCs w:val="20"/>
-        </w:rPr>
-      </w:pPr>
-      <w:r>
-        <w:rPr>
           <w:rFonts w:ascii="Times New Roman" w:cs="Times New Roman" w:eastAsia="Times New Roman" w:hAnsi="Times New Roman"/>
           <w:b w:val="1"/>
           <w:sz w:val="20"/>
@@ -8802,12 +8754,12 @@
           <wp:inline distB="114300" distT="114300" distL="114300" distR="114300">
             <wp:extent cx="5731200" cy="3225800"/>
             <wp:effectExtent b="0" l="0" r="0" t="0"/>
-            <wp:docPr id="4" name="image3.png"/>
+            <wp:docPr id="7" name="image2.png"/>
             <a:graphic>
               <a:graphicData uri="http://schemas.openxmlformats.org/drawingml/2006/picture">
                 <pic:pic>
                   <pic:nvPicPr>
-                    <pic:cNvPr id="0" name="image3.png"/>
+                    <pic:cNvPr id="0" name="image2.png"/>
                     <pic:cNvPicPr preferRelativeResize="0"/>
                   </pic:nvPicPr>
                   <pic:blipFill>
@@ -8833,6 +8785,70 @@
       </w:r>
       <w:r>
         <w:rPr>
+          <w:rtl w:val="0"/>
+        </w:rPr>
+      </w:r>
+    </w:p>
+    <w:p>
+      <w:pPr>
+        <w:spacing w:after="240" w:before="240" w:lineRule="auto"/>
+        <w:rPr>
+          <w:rFonts w:ascii="Times New Roman" w:cs="Times New Roman" w:eastAsia="Times New Roman" w:hAnsi="Times New Roman"/>
+          <w:b w:val="1"/>
+          <w:sz w:val="20"/>
+          <w:szCs w:val="20"/>
+        </w:rPr>
+      </w:pPr>
+      <w:r>
+        <w:rPr>
+          <w:rtl w:val="0"/>
+        </w:rPr>
+      </w:r>
+    </w:p>
+    <w:p>
+      <w:pPr>
+        <w:spacing w:after="240" w:before="240" w:lineRule="auto"/>
+        <w:rPr>
+          <w:rFonts w:ascii="Times New Roman" w:cs="Times New Roman" w:eastAsia="Times New Roman" w:hAnsi="Times New Roman"/>
+          <w:b w:val="1"/>
+          <w:sz w:val="20"/>
+          <w:szCs w:val="20"/>
+        </w:rPr>
+      </w:pPr>
+      <w:r>
+        <w:rPr>
+          <w:rtl w:val="0"/>
+        </w:rPr>
+      </w:r>
+    </w:p>
+    <w:p>
+      <w:pPr>
+        <w:spacing w:after="240" w:before="240" w:lineRule="auto"/>
+        <w:rPr>
+          <w:rFonts w:ascii="Times New Roman" w:cs="Times New Roman" w:eastAsia="Times New Roman" w:hAnsi="Times New Roman"/>
+          <w:b w:val="1"/>
+          <w:sz w:val="20"/>
+          <w:szCs w:val="20"/>
+        </w:rPr>
+      </w:pPr>
+      <w:r>
+        <w:rPr>
+          <w:rtl w:val="0"/>
+        </w:rPr>
+      </w:r>
+    </w:p>
+    <w:p>
+      <w:pPr>
+        <w:spacing w:after="240" w:before="240" w:lineRule="auto"/>
+        <w:rPr>
+          <w:rFonts w:ascii="Times New Roman" w:cs="Times New Roman" w:eastAsia="Times New Roman" w:hAnsi="Times New Roman"/>
+          <w:b w:val="1"/>
+          <w:sz w:val="20"/>
+          <w:szCs w:val="20"/>
+        </w:rPr>
+      </w:pPr>
+      <w:r>
+        <w:rPr>
           <w:rFonts w:ascii="Times New Roman" w:cs="Times New Roman" w:eastAsia="Times New Roman" w:hAnsi="Times New Roman"/>
           <w:b w:val="1"/>
           <w:sz w:val="20"/>
@@ -8842,12 +8858,12 @@
           <wp:inline distB="114300" distT="114300" distL="114300" distR="114300">
             <wp:extent cx="5731200" cy="3225800"/>
             <wp:effectExtent b="0" l="0" r="0" t="0"/>
-            <wp:docPr id="2" name="image1.png"/>
+            <wp:docPr id="6" name="image7.png"/>
             <a:graphic>
               <a:graphicData uri="http://schemas.openxmlformats.org/drawingml/2006/picture">
                 <pic:pic>
                   <pic:nvPicPr>
-                    <pic:cNvPr id="0" name="image1.png"/>
+                    <pic:cNvPr id="0" name="image7.png"/>
                     <pic:cNvPicPr preferRelativeResize="0"/>
                   </pic:nvPicPr>
                   <pic:blipFill>
@@ -8873,6 +8889,46 @@
       </w:r>
       <w:r>
         <w:rPr>
+          <w:rFonts w:ascii="Times New Roman" w:cs="Times New Roman" w:eastAsia="Times New Roman" w:hAnsi="Times New Roman"/>
+          <w:b w:val="1"/>
+          <w:sz w:val="20"/>
+          <w:szCs w:val="20"/>
+        </w:rPr>
+        <w:drawing>
+          <wp:inline distB="114300" distT="114300" distL="114300" distR="114300">
+            <wp:extent cx="5731200" cy="3225800"/>
+            <wp:effectExtent b="0" l="0" r="0" t="0"/>
+            <wp:docPr id="2" name="image8.png"/>
+            <a:graphic>
+              <a:graphicData uri="http://schemas.openxmlformats.org/drawingml/2006/picture">
+                <pic:pic>
+                  <pic:nvPicPr>
+                    <pic:cNvPr id="0" name="image8.png"/>
+                    <pic:cNvPicPr preferRelativeResize="0"/>
+                  </pic:nvPicPr>
+                  <pic:blipFill>
+                    <a:blip r:embed="rId10"/>
+                    <a:srcRect b="0" l="0" r="0" t="0"/>
+                    <a:stretch>
+                      <a:fillRect/>
+                    </a:stretch>
+                  </pic:blipFill>
+                  <pic:spPr>
+                    <a:xfrm>
+                      <a:off x="0" y="0"/>
+                      <a:ext cx="5731200" cy="3225800"/>
+                    </a:xfrm>
+                    <a:prstGeom prst="rect"/>
+                    <a:ln/>
+                  </pic:spPr>
+                </pic:pic>
+              </a:graphicData>
+            </a:graphic>
+          </wp:inline>
+        </w:drawing>
+      </w:r>
+      <w:r>
+        <w:rPr>
           <w:rtl w:val="0"/>
         </w:rPr>
       </w:r>
@@ -8940,12 +8996,262 @@
     </w:p>
     <w:p>
       <w:pPr>
-        <w:rPr>
-          <w:rFonts w:ascii="Times New Roman" w:cs="Times New Roman" w:eastAsia="Times New Roman" w:hAnsi="Times New Roman"/>
-          <w:sz w:val="20"/>
-          <w:szCs w:val="20"/>
-        </w:rPr>
-      </w:pPr>
+        <w:spacing w:after="240" w:before="240" w:lineRule="auto"/>
+        <w:rPr>
+          <w:rFonts w:ascii="Times New Roman" w:cs="Times New Roman" w:eastAsia="Times New Roman" w:hAnsi="Times New Roman"/>
+          <w:b w:val="1"/>
+          <w:sz w:val="20"/>
+          <w:szCs w:val="20"/>
+        </w:rPr>
+      </w:pPr>
+      <w:r>
+        <w:rPr>
+          <w:rFonts w:ascii="Times New Roman" w:cs="Times New Roman" w:eastAsia="Times New Roman" w:hAnsi="Times New Roman"/>
+          <w:b w:val="1"/>
+          <w:sz w:val="20"/>
+          <w:szCs w:val="20"/>
+        </w:rPr>
+        <w:drawing>
+          <wp:inline distB="114300" distT="114300" distL="114300" distR="114300">
+            <wp:extent cx="5731200" cy="3225800"/>
+            <wp:effectExtent b="0" l="0" r="0" t="0"/>
+            <wp:docPr id="3" name="image3.png"/>
+            <a:graphic>
+              <a:graphicData uri="http://schemas.openxmlformats.org/drawingml/2006/picture">
+                <pic:pic>
+                  <pic:nvPicPr>
+                    <pic:cNvPr id="0" name="image3.png"/>
+                    <pic:cNvPicPr preferRelativeResize="0"/>
+                  </pic:nvPicPr>
+                  <pic:blipFill>
+                    <a:blip r:embed="rId11"/>
+                    <a:srcRect b="0" l="0" r="0" t="0"/>
+                    <a:stretch>
+                      <a:fillRect/>
+                    </a:stretch>
+                  </pic:blipFill>
+                  <pic:spPr>
+                    <a:xfrm>
+                      <a:off x="0" y="0"/>
+                      <a:ext cx="5731200" cy="3225800"/>
+                    </a:xfrm>
+                    <a:prstGeom prst="rect"/>
+                    <a:ln/>
+                  </pic:spPr>
+                </pic:pic>
+              </a:graphicData>
+            </a:graphic>
+          </wp:inline>
+        </w:drawing>
+      </w:r>
+      <w:r>
+        <w:rPr>
+          <w:rFonts w:ascii="Times New Roman" w:cs="Times New Roman" w:eastAsia="Times New Roman" w:hAnsi="Times New Roman"/>
+          <w:b w:val="1"/>
+          <w:sz w:val="20"/>
+          <w:szCs w:val="20"/>
+        </w:rPr>
+        <w:drawing>
+          <wp:inline distB="114300" distT="114300" distL="114300" distR="114300">
+            <wp:extent cx="5731200" cy="3225800"/>
+            <wp:effectExtent b="0" l="0" r="0" t="0"/>
+            <wp:docPr id="8" name="image5.png"/>
+            <a:graphic>
+              <a:graphicData uri="http://schemas.openxmlformats.org/drawingml/2006/picture">
+                <pic:pic>
+                  <pic:nvPicPr>
+                    <pic:cNvPr id="0" name="image5.png"/>
+                    <pic:cNvPicPr preferRelativeResize="0"/>
+                  </pic:nvPicPr>
+                  <pic:blipFill>
+                    <a:blip r:embed="rId12"/>
+                    <a:srcRect b="0" l="0" r="0" t="0"/>
+                    <a:stretch>
+                      <a:fillRect/>
+                    </a:stretch>
+                  </pic:blipFill>
+                  <pic:spPr>
+                    <a:xfrm>
+                      <a:off x="0" y="0"/>
+                      <a:ext cx="5731200" cy="3225800"/>
+                    </a:xfrm>
+                    <a:prstGeom prst="rect"/>
+                    <a:ln/>
+                  </pic:spPr>
+                </pic:pic>
+              </a:graphicData>
+            </a:graphic>
+          </wp:inline>
+        </w:drawing>
+      </w:r>
+      <w:r>
+        <w:rPr>
+          <w:rtl w:val="0"/>
+        </w:rPr>
+      </w:r>
+    </w:p>
+    <w:p>
+      <w:pPr>
+        <w:spacing w:after="240" w:before="240" w:lineRule="auto"/>
+        <w:rPr>
+          <w:rFonts w:ascii="Times New Roman" w:cs="Times New Roman" w:eastAsia="Times New Roman" w:hAnsi="Times New Roman"/>
+          <w:b w:val="1"/>
+          <w:sz w:val="20"/>
+          <w:szCs w:val="20"/>
+        </w:rPr>
+      </w:pPr>
+      <w:r>
+        <w:rPr>
+          <w:rtl w:val="0"/>
+        </w:rPr>
+      </w:r>
+    </w:p>
+    <w:p>
+      <w:pPr>
+        <w:spacing w:after="240" w:before="240" w:lineRule="auto"/>
+        <w:rPr>
+          <w:rFonts w:ascii="Times New Roman" w:cs="Times New Roman" w:eastAsia="Times New Roman" w:hAnsi="Times New Roman"/>
+          <w:b w:val="1"/>
+          <w:sz w:val="20"/>
+          <w:szCs w:val="20"/>
+        </w:rPr>
+      </w:pPr>
+      <w:r>
+        <w:rPr>
+          <w:rtl w:val="0"/>
+        </w:rPr>
+      </w:r>
+    </w:p>
+    <w:p>
+      <w:pPr>
+        <w:spacing w:after="240" w:before="240" w:lineRule="auto"/>
+        <w:rPr>
+          <w:rFonts w:ascii="Times New Roman" w:cs="Times New Roman" w:eastAsia="Times New Roman" w:hAnsi="Times New Roman"/>
+          <w:b w:val="1"/>
+          <w:sz w:val="20"/>
+          <w:szCs w:val="20"/>
+        </w:rPr>
+      </w:pPr>
+      <w:r>
+        <w:rPr>
+          <w:rtl w:val="0"/>
+        </w:rPr>
+      </w:r>
+    </w:p>
+    <w:p>
+      <w:pPr>
+        <w:spacing w:after="240" w:before="240" w:lineRule="auto"/>
+        <w:rPr>
+          <w:rFonts w:ascii="Times New Roman" w:cs="Times New Roman" w:eastAsia="Times New Roman" w:hAnsi="Times New Roman"/>
+          <w:b w:val="1"/>
+          <w:sz w:val="20"/>
+          <w:szCs w:val="20"/>
+        </w:rPr>
+      </w:pPr>
+      <w:r>
+        <w:rPr>
+          <w:rtl w:val="0"/>
+        </w:rPr>
+      </w:r>
+    </w:p>
+    <w:p>
+      <w:pPr>
+        <w:spacing w:after="240" w:before="240" w:lineRule="auto"/>
+        <w:rPr>
+          <w:rFonts w:ascii="Times New Roman" w:cs="Times New Roman" w:eastAsia="Times New Roman" w:hAnsi="Times New Roman"/>
+          <w:b w:val="1"/>
+          <w:sz w:val="20"/>
+          <w:szCs w:val="20"/>
+        </w:rPr>
+      </w:pPr>
+      <w:r>
+        <w:rPr>
+          <w:rtl w:val="0"/>
+        </w:rPr>
+      </w:r>
+    </w:p>
+    <w:p>
+      <w:pPr>
+        <w:spacing w:after="240" w:before="240" w:lineRule="auto"/>
+        <w:rPr>
+          <w:rFonts w:ascii="Times New Roman" w:cs="Times New Roman" w:eastAsia="Times New Roman" w:hAnsi="Times New Roman"/>
+          <w:b w:val="1"/>
+          <w:sz w:val="20"/>
+          <w:szCs w:val="20"/>
+        </w:rPr>
+      </w:pPr>
+      <w:r>
+        <w:rPr>
+          <w:rtl w:val="0"/>
+        </w:rPr>
+      </w:r>
+    </w:p>
+    <w:p>
+      <w:pPr>
+        <w:spacing w:after="240" w:before="240" w:lineRule="auto"/>
+        <w:rPr>
+          <w:rFonts w:ascii="Times New Roman" w:cs="Times New Roman" w:eastAsia="Times New Roman" w:hAnsi="Times New Roman"/>
+          <w:b w:val="1"/>
+          <w:sz w:val="20"/>
+          <w:szCs w:val="20"/>
+        </w:rPr>
+      </w:pPr>
+      <w:r>
+        <w:rPr>
+          <w:rtl w:val="0"/>
+        </w:rPr>
+      </w:r>
+    </w:p>
+    <w:p>
+      <w:pPr>
+        <w:spacing w:after="240" w:before="240" w:lineRule="auto"/>
+        <w:rPr>
+          <w:rFonts w:ascii="Times New Roman" w:cs="Times New Roman" w:eastAsia="Times New Roman" w:hAnsi="Times New Roman"/>
+          <w:b w:val="1"/>
+          <w:sz w:val="20"/>
+          <w:szCs w:val="20"/>
+        </w:rPr>
+      </w:pPr>
+      <w:r>
+        <w:rPr>
+          <w:rFonts w:ascii="Times New Roman" w:cs="Times New Roman" w:eastAsia="Times New Roman" w:hAnsi="Times New Roman"/>
+          <w:b w:val="1"/>
+          <w:sz w:val="20"/>
+          <w:szCs w:val="20"/>
+        </w:rPr>
+        <w:drawing>
+          <wp:inline distB="114300" distT="114300" distL="114300" distR="114300">
+            <wp:extent cx="5731200" cy="3225800"/>
+            <wp:effectExtent b="0" l="0" r="0" t="0"/>
+            <wp:docPr id="4" name="image1.png"/>
+            <a:graphic>
+              <a:graphicData uri="http://schemas.openxmlformats.org/drawingml/2006/picture">
+                <pic:pic>
+                  <pic:nvPicPr>
+                    <pic:cNvPr id="0" name="image1.png"/>
+                    <pic:cNvPicPr preferRelativeResize="0"/>
+                  </pic:nvPicPr>
+                  <pic:blipFill>
+                    <a:blip r:embed="rId13"/>
+                    <a:srcRect b="0" l="0" r="0" t="0"/>
+                    <a:stretch>
+                      <a:fillRect/>
+                    </a:stretch>
+                  </pic:blipFill>
+                  <pic:spPr>
+                    <a:xfrm>
+                      <a:off x="0" y="0"/>
+                      <a:ext cx="5731200" cy="3225800"/>
+                    </a:xfrm>
+                    <a:prstGeom prst="rect"/>
+                    <a:ln/>
+                  </pic:spPr>
+                </pic:pic>
+              </a:graphicData>
+            </a:graphic>
+          </wp:inline>
+        </w:drawing>
+      </w:r>
       <w:r>
         <w:rPr>
           <w:rtl w:val="0"/>
@@ -8953,7 +9259,7 @@
       </w:r>
     </w:p>
     <w:sectPr>
-      <w:headerReference r:id="rId10" w:type="default"/>
+      <w:headerReference r:id="rId14" w:type="default"/>
       <w:pgSz w:h="16834" w:w="11909" w:orient="portrait"/>
       <w:pgMar w:bottom="1440" w:top="1440" w:left="1440" w:right="1440" w:header="720" w:footer="720"/>
       <w:pgNumType w:start="1"/>

</xml_diff>